<commit_message>
Signed-off-by: Marcos <mas.schreiner@gmail.com> 111111111111111111111111111111111111 222222222222222222222
Signed-off-by: Marcos <mas.schreiner@gmail.com>

3333333333
</commit_message>
<xml_diff>
--- a/PPC - LicComp - 2015v3.docx
+++ b/PPC - LicComp - 2015v3.docx
@@ -4138,10 +4138,22 @@
         <w:jc w:val="both"/>
         <w:rPr>
           <w:rFonts w:ascii="Arial" w:eastAsia="Arial" w:hAnsi="Arial" w:cs="Arial"/>
-          <w:sz w:val="24"/>
-          <w:szCs w:val="24"/>
-        </w:rPr>
-      </w:pPr>
+          <w:b/>
+          <w:color w:val="FF0000"/>
+          <w:sz w:val="24"/>
+          <w:szCs w:val="24"/>
+        </w:rPr>
+      </w:pPr>
+      <w:r>
+        <w:rPr>
+          <w:rFonts w:ascii="Arial" w:eastAsia="Arial" w:hAnsi="Arial" w:cs="Arial"/>
+          <w:b/>
+          <w:color w:val="FF0000"/>
+          <w:sz w:val="24"/>
+          <w:szCs w:val="24"/>
+        </w:rPr>
+        <w:t>dsfasdfasdfasdfasdfasdfasdf</w:t>
+      </w:r>
     </w:p>
     <w:p>
       <w:pPr>

</xml_diff>